<commit_message>
Commit con mis datos
</commit_message>
<xml_diff>
--- a/Plantilla para sprint 4B.docx
+++ b/Plantilla para sprint 4B.docx
@@ -1,6 +1,6 @@
 
 <file path=word/document.xml><?xml version="1.0" encoding="utf-8"?>
-<w:document xmlns:wpc="http://schemas.microsoft.com/office/word/2010/wordprocessingCanvas" xmlns:cx="http://schemas.microsoft.com/office/drawing/2014/chartex" xmlns:cx1="http://schemas.microsoft.com/office/drawing/2015/9/8/chartex" xmlns:cx2="http://schemas.microsoft.com/office/drawing/2015/10/21/chartex" xmlns:cx3="http://schemas.microsoft.com/office/drawing/2016/5/9/chartex" xmlns:cx4="http://schemas.microsoft.com/office/drawing/2016/5/10/chartex" xmlns:cx5="http://schemas.microsoft.com/office/drawing/2016/5/11/chartex" xmlns:cx6="http://schemas.microsoft.com/office/drawing/2016/5/12/chartex" xmlns:cx7="http://schemas.microsoft.com/office/drawing/2016/5/13/chartex" xmlns:cx8="http://schemas.microsoft.com/office/drawing/2016/5/14/chartex" xmlns:mc="http://schemas.openxmlformats.org/markup-compatibility/2006" xmlns:aink="http://schemas.microsoft.com/office/drawing/2016/ink" xmlns:am3d="http://schemas.microsoft.com/office/drawing/2017/model3d" xmlns:o="urn:schemas-microsoft-com:office:office" xmlns:r="http://schemas.openxmlformats.org/officeDocument/2006/relationships" xmlns:m="http://schemas.openxmlformats.org/officeDocument/2006/math" xmlns:v="urn:schemas-microsoft-com:vml" xmlns:wp14="http://schemas.microsoft.com/office/word/2010/wordprocessingDrawing" xmlns:wp="http://schemas.openxmlformats.org/drawingml/2006/wordprocessingDrawing" xmlns:w10="urn:schemas-microsoft-com:office:word" xmlns:w="http://schemas.openxmlformats.org/wordprocessingml/2006/main" xmlns:w14="http://schemas.microsoft.com/office/word/2010/wordml" xmlns:w15="http://schemas.microsoft.com/office/word/2012/wordml" xmlns:w16cex="http://schemas.microsoft.com/office/word/2018/wordml/cex" xmlns:w16cid="http://schemas.microsoft.com/office/word/2016/wordml/cid" xmlns:w16="http://schemas.microsoft.com/office/word/2018/wordml" xmlns:w16se="http://schemas.microsoft.com/office/word/2015/wordml/symex" xmlns:wpg="http://schemas.microsoft.com/office/word/2010/wordprocessingGroup" xmlns:wpi="http://schemas.microsoft.com/office/word/2010/wordprocessingInk" xmlns:wne="http://schemas.microsoft.com/office/word/2006/wordml" xmlns:wps="http://schemas.microsoft.com/office/word/2010/wordprocessingShape" mc:Ignorable="w14 w15 w16se w16cid w16 w16cex wp14">
+<w:document xmlns:wpc="http://schemas.microsoft.com/office/word/2010/wordprocessingCanvas" xmlns:cx="http://schemas.microsoft.com/office/drawing/2014/chartex" xmlns:cx1="http://schemas.microsoft.com/office/drawing/2015/9/8/chartex" xmlns:mc="http://schemas.openxmlformats.org/markup-compatibility/2006" xmlns:o="urn:schemas-microsoft-com:office:office" xmlns:r="http://schemas.openxmlformats.org/officeDocument/2006/relationships" xmlns:m="http://schemas.openxmlformats.org/officeDocument/2006/math" xmlns:v="urn:schemas-microsoft-com:vml" xmlns:wp14="http://schemas.microsoft.com/office/word/2010/wordprocessingDrawing" xmlns:wp="http://schemas.openxmlformats.org/drawingml/2006/wordprocessingDrawing" xmlns:w10="urn:schemas-microsoft-com:office:word" xmlns:w="http://schemas.openxmlformats.org/wordprocessingml/2006/main" xmlns:w14="http://schemas.microsoft.com/office/word/2010/wordml" xmlns:w15="http://schemas.microsoft.com/office/word/2012/wordml" xmlns:w16se="http://schemas.microsoft.com/office/word/2015/wordml/symex" xmlns:wpg="http://schemas.microsoft.com/office/word/2010/wordprocessingGroup" xmlns:wpi="http://schemas.microsoft.com/office/word/2010/wordprocessingInk" xmlns:wne="http://schemas.microsoft.com/office/word/2006/wordml" xmlns:wps="http://schemas.microsoft.com/office/word/2010/wordprocessingShape" mc:Ignorable="w14 w15 w16se wp14">
   <w:body>
     <w:p>
       <w:pPr>
@@ -54,7 +54,7 @@
     </w:p>
     <w:tbl>
       <w:tblPr>
-        <w:tblStyle w:val="Tablaconcuadrcula4-nfasis5"/>
+        <w:tblStyle w:val="Tabladecuadrcula4-nfasis5"/>
         <w:tblW w:w="5000" w:type="pct"/>
         <w:tblLook w:val="04A0" w:firstRow="1" w:lastRow="0" w:firstColumn="1" w:lastColumn="0" w:noHBand="0" w:noVBand="1"/>
       </w:tblPr>
@@ -336,7 +336,7 @@
     </w:p>
     <w:tbl>
       <w:tblPr>
-        <w:tblStyle w:val="Tablaconcuadrcula4-nfasis5"/>
+        <w:tblStyle w:val="Tabladecuadrcula4-nfasis5"/>
         <w:tblW w:w="8828" w:type="dxa"/>
         <w:tblLayout w:type="fixed"/>
         <w:tblLook w:val="04A0" w:firstRow="1" w:lastRow="0" w:firstColumn="1" w:lastColumn="0" w:noHBand="0" w:noVBand="1"/>
@@ -439,6 +439,14 @@
                 <w:szCs w:val="24"/>
               </w:rPr>
             </w:pPr>
+            <w:r>
+              <w:rPr>
+                <w:rFonts w:cstheme="minorHAnsi"/>
+                <w:sz w:val="24"/>
+                <w:szCs w:val="24"/>
+              </w:rPr>
+              <w:t>Jair Buitrago Barrera</w:t>
+            </w:r>
           </w:p>
         </w:tc>
         <w:tc>
@@ -454,6 +462,16 @@
                 <w:szCs w:val="24"/>
               </w:rPr>
             </w:pPr>
+            <w:r>
+              <w:rPr>
+                <w:rFonts w:cstheme="minorHAnsi"/>
+                <w:sz w:val="24"/>
+                <w:szCs w:val="24"/>
+              </w:rPr>
+              <w:t>2223781</w:t>
+            </w:r>
+            <w:bookmarkStart w:id="0" w:name="_GoBack"/>
+            <w:bookmarkEnd w:id="0"/>
           </w:p>
         </w:tc>
         <w:tc>
@@ -961,7 +979,7 @@
     </w:p>
     <w:tbl>
       <w:tblPr>
-        <w:tblStyle w:val="Tablaconcuadrcula4-nfasis5"/>
+        <w:tblStyle w:val="Tabladecuadrcula4-nfasis5"/>
         <w:tblW w:w="8985" w:type="dxa"/>
         <w:tblLayout w:type="fixed"/>
         <w:tblLook w:val="04A0" w:firstRow="1" w:lastRow="0" w:firstColumn="1" w:lastColumn="0" w:noHBand="0" w:noVBand="1"/>
@@ -1604,16 +1622,7 @@
           <w:sz w:val="24"/>
           <w:szCs w:val="24"/>
         </w:rPr>
-        <w:t>GRUPOXX</w:t>
-      </w:r>
-      <w:r>
-        <w:rPr>
-          <w:b/>
-          <w:bCs/>
-          <w:sz w:val="24"/>
-          <w:szCs w:val="24"/>
-        </w:rPr>
-        <w:t>.zip</w:t>
+        <w:t>GRUPOXX.zip</w:t>
       </w:r>
       <w:r>
         <w:rPr>
@@ -1725,7 +1734,7 @@
 </file>
 
 <file path=word/endnotes.xml><?xml version="1.0" encoding="utf-8"?>
-<w:endnotes xmlns:wpc="http://schemas.microsoft.com/office/word/2010/wordprocessingCanvas" xmlns:cx="http://schemas.microsoft.com/office/drawing/2014/chartex" xmlns:cx1="http://schemas.microsoft.com/office/drawing/2015/9/8/chartex" xmlns:cx2="http://schemas.microsoft.com/office/drawing/2015/10/21/chartex" xmlns:cx3="http://schemas.microsoft.com/office/drawing/2016/5/9/chartex" xmlns:cx4="http://schemas.microsoft.com/office/drawing/2016/5/10/chartex" xmlns:cx5="http://schemas.microsoft.com/office/drawing/2016/5/11/chartex" xmlns:cx6="http://schemas.microsoft.com/office/drawing/2016/5/12/chartex" xmlns:cx7="http://schemas.microsoft.com/office/drawing/2016/5/13/chartex" xmlns:cx8="http://schemas.microsoft.com/office/drawing/2016/5/14/chartex" xmlns:mc="http://schemas.openxmlformats.org/markup-compatibility/2006" xmlns:aink="http://schemas.microsoft.com/office/drawing/2016/ink" xmlns:am3d="http://schemas.microsoft.com/office/drawing/2017/model3d" xmlns:o="urn:schemas-microsoft-com:office:office" xmlns:r="http://schemas.openxmlformats.org/officeDocument/2006/relationships" xmlns:m="http://schemas.openxmlformats.org/officeDocument/2006/math" xmlns:v="urn:schemas-microsoft-com:vml" xmlns:wp14="http://schemas.microsoft.com/office/word/2010/wordprocessingDrawing" xmlns:wp="http://schemas.openxmlformats.org/drawingml/2006/wordprocessingDrawing" xmlns:w10="urn:schemas-microsoft-com:office:word" xmlns:w="http://schemas.openxmlformats.org/wordprocessingml/2006/main" xmlns:w14="http://schemas.microsoft.com/office/word/2010/wordml" xmlns:w15="http://schemas.microsoft.com/office/word/2012/wordml" xmlns:w16cex="http://schemas.microsoft.com/office/word/2018/wordml/cex" xmlns:w16cid="http://schemas.microsoft.com/office/word/2016/wordml/cid" xmlns:w16="http://schemas.microsoft.com/office/word/2018/wordml" xmlns:w16se="http://schemas.microsoft.com/office/word/2015/wordml/symex" xmlns:wpg="http://schemas.microsoft.com/office/word/2010/wordprocessingGroup" xmlns:wpi="http://schemas.microsoft.com/office/word/2010/wordprocessingInk" xmlns:wne="http://schemas.microsoft.com/office/word/2006/wordml" xmlns:wps="http://schemas.microsoft.com/office/word/2010/wordprocessingShape" mc:Ignorable="w14 w15 w16se w16cid w16 w16cex wp14">
+<w:endnotes xmlns:wpc="http://schemas.microsoft.com/office/word/2010/wordprocessingCanvas" xmlns:cx="http://schemas.microsoft.com/office/drawing/2014/chartex" xmlns:cx1="http://schemas.microsoft.com/office/drawing/2015/9/8/chartex" xmlns:mc="http://schemas.openxmlformats.org/markup-compatibility/2006" xmlns:o="urn:schemas-microsoft-com:office:office" xmlns:r="http://schemas.openxmlformats.org/officeDocument/2006/relationships" xmlns:m="http://schemas.openxmlformats.org/officeDocument/2006/math" xmlns:v="urn:schemas-microsoft-com:vml" xmlns:wp14="http://schemas.microsoft.com/office/word/2010/wordprocessingDrawing" xmlns:wp="http://schemas.openxmlformats.org/drawingml/2006/wordprocessingDrawing" xmlns:w10="urn:schemas-microsoft-com:office:word" xmlns:w="http://schemas.openxmlformats.org/wordprocessingml/2006/main" xmlns:w14="http://schemas.microsoft.com/office/word/2010/wordml" xmlns:w15="http://schemas.microsoft.com/office/word/2012/wordml" xmlns:w16se="http://schemas.microsoft.com/office/word/2015/wordml/symex" xmlns:wpg="http://schemas.microsoft.com/office/word/2010/wordprocessingGroup" xmlns:wpi="http://schemas.microsoft.com/office/word/2010/wordprocessingInk" xmlns:wne="http://schemas.microsoft.com/office/word/2006/wordml" xmlns:wps="http://schemas.microsoft.com/office/word/2010/wordprocessingShape" mc:Ignorable="w14 w15 w16se wp14">
   <w:endnote w:type="separator" w:id="-1">
     <w:p>
       <w:pPr>
@@ -1750,7 +1759,7 @@
 </file>
 
 <file path=word/footnotes.xml><?xml version="1.0" encoding="utf-8"?>
-<w:footnotes xmlns:wpc="http://schemas.microsoft.com/office/word/2010/wordprocessingCanvas" xmlns:cx="http://schemas.microsoft.com/office/drawing/2014/chartex" xmlns:cx1="http://schemas.microsoft.com/office/drawing/2015/9/8/chartex" xmlns:cx2="http://schemas.microsoft.com/office/drawing/2015/10/21/chartex" xmlns:cx3="http://schemas.microsoft.com/office/drawing/2016/5/9/chartex" xmlns:cx4="http://schemas.microsoft.com/office/drawing/2016/5/10/chartex" xmlns:cx5="http://schemas.microsoft.com/office/drawing/2016/5/11/chartex" xmlns:cx6="http://schemas.microsoft.com/office/drawing/2016/5/12/chartex" xmlns:cx7="http://schemas.microsoft.com/office/drawing/2016/5/13/chartex" xmlns:cx8="http://schemas.microsoft.com/office/drawing/2016/5/14/chartex" xmlns:mc="http://schemas.openxmlformats.org/markup-compatibility/2006" xmlns:aink="http://schemas.microsoft.com/office/drawing/2016/ink" xmlns:am3d="http://schemas.microsoft.com/office/drawing/2017/model3d" xmlns:o="urn:schemas-microsoft-com:office:office" xmlns:r="http://schemas.openxmlformats.org/officeDocument/2006/relationships" xmlns:m="http://schemas.openxmlformats.org/officeDocument/2006/math" xmlns:v="urn:schemas-microsoft-com:vml" xmlns:wp14="http://schemas.microsoft.com/office/word/2010/wordprocessingDrawing" xmlns:wp="http://schemas.openxmlformats.org/drawingml/2006/wordprocessingDrawing" xmlns:w10="urn:schemas-microsoft-com:office:word" xmlns:w="http://schemas.openxmlformats.org/wordprocessingml/2006/main" xmlns:w14="http://schemas.microsoft.com/office/word/2010/wordml" xmlns:w15="http://schemas.microsoft.com/office/word/2012/wordml" xmlns:w16cex="http://schemas.microsoft.com/office/word/2018/wordml/cex" xmlns:w16cid="http://schemas.microsoft.com/office/word/2016/wordml/cid" xmlns:w16="http://schemas.microsoft.com/office/word/2018/wordml" xmlns:w16se="http://schemas.microsoft.com/office/word/2015/wordml/symex" xmlns:wpg="http://schemas.microsoft.com/office/word/2010/wordprocessingGroup" xmlns:wpi="http://schemas.microsoft.com/office/word/2010/wordprocessingInk" xmlns:wne="http://schemas.microsoft.com/office/word/2006/wordml" xmlns:wps="http://schemas.microsoft.com/office/word/2010/wordprocessingShape" mc:Ignorable="w14 w15 w16se w16cid w16 w16cex wp14">
+<w:footnotes xmlns:wpc="http://schemas.microsoft.com/office/word/2010/wordprocessingCanvas" xmlns:cx="http://schemas.microsoft.com/office/drawing/2014/chartex" xmlns:cx1="http://schemas.microsoft.com/office/drawing/2015/9/8/chartex" xmlns:mc="http://schemas.openxmlformats.org/markup-compatibility/2006" xmlns:o="urn:schemas-microsoft-com:office:office" xmlns:r="http://schemas.openxmlformats.org/officeDocument/2006/relationships" xmlns:m="http://schemas.openxmlformats.org/officeDocument/2006/math" xmlns:v="urn:schemas-microsoft-com:vml" xmlns:wp14="http://schemas.microsoft.com/office/word/2010/wordprocessingDrawing" xmlns:wp="http://schemas.openxmlformats.org/drawingml/2006/wordprocessingDrawing" xmlns:w10="urn:schemas-microsoft-com:office:word" xmlns:w="http://schemas.openxmlformats.org/wordprocessingml/2006/main" xmlns:w14="http://schemas.microsoft.com/office/word/2010/wordml" xmlns:w15="http://schemas.microsoft.com/office/word/2012/wordml" xmlns:w16se="http://schemas.microsoft.com/office/word/2015/wordml/symex" xmlns:wpg="http://schemas.microsoft.com/office/word/2010/wordprocessingGroup" xmlns:wpi="http://schemas.microsoft.com/office/word/2010/wordprocessingInk" xmlns:wne="http://schemas.microsoft.com/office/word/2006/wordml" xmlns:wps="http://schemas.microsoft.com/office/word/2010/wordprocessingShape" mc:Ignorable="w14 w15 w16se wp14">
   <w:footnote w:type="separator" w:id="-1">
     <w:p>
       <w:pPr>
@@ -1775,7 +1784,7 @@
 </file>
 
 <file path=word/header1.xml><?xml version="1.0" encoding="utf-8"?>
-<w:hdr xmlns:wpc="http://schemas.microsoft.com/office/word/2010/wordprocessingCanvas" xmlns:cx="http://schemas.microsoft.com/office/drawing/2014/chartex" xmlns:cx1="http://schemas.microsoft.com/office/drawing/2015/9/8/chartex" xmlns:cx2="http://schemas.microsoft.com/office/drawing/2015/10/21/chartex" xmlns:cx3="http://schemas.microsoft.com/office/drawing/2016/5/9/chartex" xmlns:cx4="http://schemas.microsoft.com/office/drawing/2016/5/10/chartex" xmlns:cx5="http://schemas.microsoft.com/office/drawing/2016/5/11/chartex" xmlns:cx6="http://schemas.microsoft.com/office/drawing/2016/5/12/chartex" xmlns:cx7="http://schemas.microsoft.com/office/drawing/2016/5/13/chartex" xmlns:cx8="http://schemas.microsoft.com/office/drawing/2016/5/14/chartex" xmlns:mc="http://schemas.openxmlformats.org/markup-compatibility/2006" xmlns:aink="http://schemas.microsoft.com/office/drawing/2016/ink" xmlns:am3d="http://schemas.microsoft.com/office/drawing/2017/model3d" xmlns:o="urn:schemas-microsoft-com:office:office" xmlns:r="http://schemas.openxmlformats.org/officeDocument/2006/relationships" xmlns:m="http://schemas.openxmlformats.org/officeDocument/2006/math" xmlns:v="urn:schemas-microsoft-com:vml" xmlns:wp14="http://schemas.microsoft.com/office/word/2010/wordprocessingDrawing" xmlns:wp="http://schemas.openxmlformats.org/drawingml/2006/wordprocessingDrawing" xmlns:w10="urn:schemas-microsoft-com:office:word" xmlns:w="http://schemas.openxmlformats.org/wordprocessingml/2006/main" xmlns:w14="http://schemas.microsoft.com/office/word/2010/wordml" xmlns:w15="http://schemas.microsoft.com/office/word/2012/wordml" xmlns:w16cex="http://schemas.microsoft.com/office/word/2018/wordml/cex" xmlns:w16cid="http://schemas.microsoft.com/office/word/2016/wordml/cid" xmlns:w16="http://schemas.microsoft.com/office/word/2018/wordml" xmlns:w16se="http://schemas.microsoft.com/office/word/2015/wordml/symex" xmlns:wpg="http://schemas.microsoft.com/office/word/2010/wordprocessingGroup" xmlns:wpi="http://schemas.microsoft.com/office/word/2010/wordprocessingInk" xmlns:wne="http://schemas.microsoft.com/office/word/2006/wordml" xmlns:wps="http://schemas.microsoft.com/office/word/2010/wordprocessingShape" mc:Ignorable="w14 w15 w16se w16cid w16 w16cex wp14">
+<w:hdr xmlns:wpc="http://schemas.microsoft.com/office/word/2010/wordprocessingCanvas" xmlns:cx="http://schemas.microsoft.com/office/drawing/2014/chartex" xmlns:cx1="http://schemas.microsoft.com/office/drawing/2015/9/8/chartex" xmlns:mc="http://schemas.openxmlformats.org/markup-compatibility/2006" xmlns:o="urn:schemas-microsoft-com:office:office" xmlns:r="http://schemas.openxmlformats.org/officeDocument/2006/relationships" xmlns:m="http://schemas.openxmlformats.org/officeDocument/2006/math" xmlns:v="urn:schemas-microsoft-com:vml" xmlns:wp14="http://schemas.microsoft.com/office/word/2010/wordprocessingDrawing" xmlns:wp="http://schemas.openxmlformats.org/drawingml/2006/wordprocessingDrawing" xmlns:w10="urn:schemas-microsoft-com:office:word" xmlns:w="http://schemas.openxmlformats.org/wordprocessingml/2006/main" xmlns:w14="http://schemas.microsoft.com/office/word/2010/wordml" xmlns:w15="http://schemas.microsoft.com/office/word/2012/wordml" xmlns:w16se="http://schemas.microsoft.com/office/word/2015/wordml/symex" xmlns:wpg="http://schemas.microsoft.com/office/word/2010/wordprocessingGroup" xmlns:wpi="http://schemas.microsoft.com/office/word/2010/wordprocessingInk" xmlns:wne="http://schemas.microsoft.com/office/word/2006/wordml" xmlns:wps="http://schemas.microsoft.com/office/word/2010/wordprocessingShape" mc:Ignorable="w14 w15 w16se wp14">
   <w:p>
     <w:pPr>
       <w:pStyle w:val="Encabezado"/>
@@ -1816,7 +1825,7 @@
 </file>
 
 <file path=word/header2.xml><?xml version="1.0" encoding="utf-8"?>
-<w:hdr xmlns:wpc="http://schemas.microsoft.com/office/word/2010/wordprocessingCanvas" xmlns:cx="http://schemas.microsoft.com/office/drawing/2014/chartex" xmlns:cx1="http://schemas.microsoft.com/office/drawing/2015/9/8/chartex" xmlns:cx2="http://schemas.microsoft.com/office/drawing/2015/10/21/chartex" xmlns:cx3="http://schemas.microsoft.com/office/drawing/2016/5/9/chartex" xmlns:cx4="http://schemas.microsoft.com/office/drawing/2016/5/10/chartex" xmlns:cx5="http://schemas.microsoft.com/office/drawing/2016/5/11/chartex" xmlns:cx6="http://schemas.microsoft.com/office/drawing/2016/5/12/chartex" xmlns:cx7="http://schemas.microsoft.com/office/drawing/2016/5/13/chartex" xmlns:cx8="http://schemas.microsoft.com/office/drawing/2016/5/14/chartex" xmlns:mc="http://schemas.openxmlformats.org/markup-compatibility/2006" xmlns:aink="http://schemas.microsoft.com/office/drawing/2016/ink" xmlns:am3d="http://schemas.microsoft.com/office/drawing/2017/model3d" xmlns:o="urn:schemas-microsoft-com:office:office" xmlns:r="http://schemas.openxmlformats.org/officeDocument/2006/relationships" xmlns:m="http://schemas.openxmlformats.org/officeDocument/2006/math" xmlns:v="urn:schemas-microsoft-com:vml" xmlns:wp14="http://schemas.microsoft.com/office/word/2010/wordprocessingDrawing" xmlns:wp="http://schemas.openxmlformats.org/drawingml/2006/wordprocessingDrawing" xmlns:w10="urn:schemas-microsoft-com:office:word" xmlns:w="http://schemas.openxmlformats.org/wordprocessingml/2006/main" xmlns:w14="http://schemas.microsoft.com/office/word/2010/wordml" xmlns:w15="http://schemas.microsoft.com/office/word/2012/wordml" xmlns:w16cex="http://schemas.microsoft.com/office/word/2018/wordml/cex" xmlns:w16cid="http://schemas.microsoft.com/office/word/2016/wordml/cid" xmlns:w16="http://schemas.microsoft.com/office/word/2018/wordml" xmlns:w16se="http://schemas.microsoft.com/office/word/2015/wordml/symex" xmlns:wpg="http://schemas.microsoft.com/office/word/2010/wordprocessingGroup" xmlns:wpi="http://schemas.microsoft.com/office/word/2010/wordprocessingInk" xmlns:wne="http://schemas.microsoft.com/office/word/2006/wordml" xmlns:wps="http://schemas.microsoft.com/office/word/2010/wordprocessingShape" mc:Ignorable="w14 w15 w16se w16cid w16 w16cex wp14">
+<w:hdr xmlns:wpc="http://schemas.microsoft.com/office/word/2010/wordprocessingCanvas" xmlns:cx="http://schemas.microsoft.com/office/drawing/2014/chartex" xmlns:cx1="http://schemas.microsoft.com/office/drawing/2015/9/8/chartex" xmlns:mc="http://schemas.openxmlformats.org/markup-compatibility/2006" xmlns:o="urn:schemas-microsoft-com:office:office" xmlns:r="http://schemas.openxmlformats.org/officeDocument/2006/relationships" xmlns:m="http://schemas.openxmlformats.org/officeDocument/2006/math" xmlns:v="urn:schemas-microsoft-com:vml" xmlns:wp14="http://schemas.microsoft.com/office/word/2010/wordprocessingDrawing" xmlns:wp="http://schemas.openxmlformats.org/drawingml/2006/wordprocessingDrawing" xmlns:w10="urn:schemas-microsoft-com:office:word" xmlns:w="http://schemas.openxmlformats.org/wordprocessingml/2006/main" xmlns:w14="http://schemas.microsoft.com/office/word/2010/wordml" xmlns:w15="http://schemas.microsoft.com/office/word/2012/wordml" xmlns:w16se="http://schemas.microsoft.com/office/word/2015/wordml/symex" xmlns:wpg="http://schemas.microsoft.com/office/word/2010/wordprocessingGroup" xmlns:wpi="http://schemas.microsoft.com/office/word/2010/wordprocessingInk" xmlns:wne="http://schemas.microsoft.com/office/word/2006/wordml" xmlns:wps="http://schemas.microsoft.com/office/word/2010/wordprocessingShape" mc:Ignorable="w14 w15 w16se wp14">
   <w:p>
     <w:pPr>
       <w:pStyle w:val="Encabezado"/>
@@ -1824,7 +1833,7 @@
     <w:r>
       <w:rPr>
         <w:noProof/>
-        <w:lang w:eastAsia="es-CO"/>
+        <w:lang w:val="en-US"/>
       </w:rPr>
       <w:drawing>
         <wp:anchor distT="0" distB="0" distL="114300" distR="114300" simplePos="0" relativeHeight="251660288" behindDoc="1" locked="0" layoutInCell="1" allowOverlap="1" wp14:anchorId="68F60470" wp14:editId="6A9BB1D7">
@@ -1894,7 +1903,7 @@
 </file>
 
 <file path=word/header3.xml><?xml version="1.0" encoding="utf-8"?>
-<w:hdr xmlns:wpc="http://schemas.microsoft.com/office/word/2010/wordprocessingCanvas" xmlns:cx="http://schemas.microsoft.com/office/drawing/2014/chartex" xmlns:cx1="http://schemas.microsoft.com/office/drawing/2015/9/8/chartex" xmlns:cx2="http://schemas.microsoft.com/office/drawing/2015/10/21/chartex" xmlns:cx3="http://schemas.microsoft.com/office/drawing/2016/5/9/chartex" xmlns:cx4="http://schemas.microsoft.com/office/drawing/2016/5/10/chartex" xmlns:cx5="http://schemas.microsoft.com/office/drawing/2016/5/11/chartex" xmlns:cx6="http://schemas.microsoft.com/office/drawing/2016/5/12/chartex" xmlns:cx7="http://schemas.microsoft.com/office/drawing/2016/5/13/chartex" xmlns:cx8="http://schemas.microsoft.com/office/drawing/2016/5/14/chartex" xmlns:mc="http://schemas.openxmlformats.org/markup-compatibility/2006" xmlns:aink="http://schemas.microsoft.com/office/drawing/2016/ink" xmlns:am3d="http://schemas.microsoft.com/office/drawing/2017/model3d" xmlns:o="urn:schemas-microsoft-com:office:office" xmlns:r="http://schemas.openxmlformats.org/officeDocument/2006/relationships" xmlns:m="http://schemas.openxmlformats.org/officeDocument/2006/math" xmlns:v="urn:schemas-microsoft-com:vml" xmlns:wp14="http://schemas.microsoft.com/office/word/2010/wordprocessingDrawing" xmlns:wp="http://schemas.openxmlformats.org/drawingml/2006/wordprocessingDrawing" xmlns:w10="urn:schemas-microsoft-com:office:word" xmlns:w="http://schemas.openxmlformats.org/wordprocessingml/2006/main" xmlns:w14="http://schemas.microsoft.com/office/word/2010/wordml" xmlns:w15="http://schemas.microsoft.com/office/word/2012/wordml" xmlns:w16cex="http://schemas.microsoft.com/office/word/2018/wordml/cex" xmlns:w16cid="http://schemas.microsoft.com/office/word/2016/wordml/cid" xmlns:w16="http://schemas.microsoft.com/office/word/2018/wordml" xmlns:w16se="http://schemas.microsoft.com/office/word/2015/wordml/symex" xmlns:wpg="http://schemas.microsoft.com/office/word/2010/wordprocessingGroup" xmlns:wpi="http://schemas.microsoft.com/office/word/2010/wordprocessingInk" xmlns:wne="http://schemas.microsoft.com/office/word/2006/wordml" xmlns:wps="http://schemas.microsoft.com/office/word/2010/wordprocessingShape" mc:Ignorable="w14 w15 w16se w16cid w16 w16cex wp14">
+<w:hdr xmlns:wpc="http://schemas.microsoft.com/office/word/2010/wordprocessingCanvas" xmlns:cx="http://schemas.microsoft.com/office/drawing/2014/chartex" xmlns:cx1="http://schemas.microsoft.com/office/drawing/2015/9/8/chartex" xmlns:mc="http://schemas.openxmlformats.org/markup-compatibility/2006" xmlns:o="urn:schemas-microsoft-com:office:office" xmlns:r="http://schemas.openxmlformats.org/officeDocument/2006/relationships" xmlns:m="http://schemas.openxmlformats.org/officeDocument/2006/math" xmlns:v="urn:schemas-microsoft-com:vml" xmlns:wp14="http://schemas.microsoft.com/office/word/2010/wordprocessingDrawing" xmlns:wp="http://schemas.openxmlformats.org/drawingml/2006/wordprocessingDrawing" xmlns:w10="urn:schemas-microsoft-com:office:word" xmlns:w="http://schemas.openxmlformats.org/wordprocessingml/2006/main" xmlns:w14="http://schemas.microsoft.com/office/word/2010/wordml" xmlns:w15="http://schemas.microsoft.com/office/word/2012/wordml" xmlns:w16se="http://schemas.microsoft.com/office/word/2015/wordml/symex" xmlns:wpg="http://schemas.microsoft.com/office/word/2010/wordprocessingGroup" xmlns:wpi="http://schemas.microsoft.com/office/word/2010/wordprocessingInk" xmlns:wne="http://schemas.microsoft.com/office/word/2006/wordml" xmlns:wps="http://schemas.microsoft.com/office/word/2010/wordprocessingShape" mc:Ignorable="w14 w15 w16se wp14">
   <w:p>
     <w:pPr>
       <w:pStyle w:val="Encabezado"/>
@@ -1935,7 +1944,7 @@
 </file>
 
 <file path=word/numbering.xml><?xml version="1.0" encoding="utf-8"?>
-<w:numbering xmlns:wpc="http://schemas.microsoft.com/office/word/2010/wordprocessingCanvas" xmlns:cx="http://schemas.microsoft.com/office/drawing/2014/chartex" xmlns:cx1="http://schemas.microsoft.com/office/drawing/2015/9/8/chartex" xmlns:cx2="http://schemas.microsoft.com/office/drawing/2015/10/21/chartex" xmlns:cx3="http://schemas.microsoft.com/office/drawing/2016/5/9/chartex" xmlns:cx4="http://schemas.microsoft.com/office/drawing/2016/5/10/chartex" xmlns:cx5="http://schemas.microsoft.com/office/drawing/2016/5/11/chartex" xmlns:cx6="http://schemas.microsoft.com/office/drawing/2016/5/12/chartex" xmlns:cx7="http://schemas.microsoft.com/office/drawing/2016/5/13/chartex" xmlns:cx8="http://schemas.microsoft.com/office/drawing/2016/5/14/chartex" xmlns:mc="http://schemas.openxmlformats.org/markup-compatibility/2006" xmlns:aink="http://schemas.microsoft.com/office/drawing/2016/ink" xmlns:am3d="http://schemas.microsoft.com/office/drawing/2017/model3d" xmlns:o="urn:schemas-microsoft-com:office:office" xmlns:r="http://schemas.openxmlformats.org/officeDocument/2006/relationships" xmlns:m="http://schemas.openxmlformats.org/officeDocument/2006/math" xmlns:v="urn:schemas-microsoft-com:vml" xmlns:wp14="http://schemas.microsoft.com/office/word/2010/wordprocessingDrawing" xmlns:wp="http://schemas.openxmlformats.org/drawingml/2006/wordprocessingDrawing" xmlns:w10="urn:schemas-microsoft-com:office:word" xmlns:w="http://schemas.openxmlformats.org/wordprocessingml/2006/main" xmlns:w14="http://schemas.microsoft.com/office/word/2010/wordml" xmlns:w15="http://schemas.microsoft.com/office/word/2012/wordml" xmlns:w16cex="http://schemas.microsoft.com/office/word/2018/wordml/cex" xmlns:w16cid="http://schemas.microsoft.com/office/word/2016/wordml/cid" xmlns:w16="http://schemas.microsoft.com/office/word/2018/wordml" xmlns:w16se="http://schemas.microsoft.com/office/word/2015/wordml/symex" xmlns:wpg="http://schemas.microsoft.com/office/word/2010/wordprocessingGroup" xmlns:wpi="http://schemas.microsoft.com/office/word/2010/wordprocessingInk" xmlns:wne="http://schemas.microsoft.com/office/word/2006/wordml" xmlns:wps="http://schemas.microsoft.com/office/word/2010/wordprocessingShape" mc:Ignorable="w14 w15 w16se w16cid w16 w16cex wp14">
+<w:numbering xmlns:wpc="http://schemas.microsoft.com/office/word/2010/wordprocessingCanvas" xmlns:cx="http://schemas.microsoft.com/office/drawing/2014/chartex" xmlns:cx1="http://schemas.microsoft.com/office/drawing/2015/9/8/chartex" xmlns:mc="http://schemas.openxmlformats.org/markup-compatibility/2006" xmlns:o="urn:schemas-microsoft-com:office:office" xmlns:r="http://schemas.openxmlformats.org/officeDocument/2006/relationships" xmlns:m="http://schemas.openxmlformats.org/officeDocument/2006/math" xmlns:v="urn:schemas-microsoft-com:vml" xmlns:wp14="http://schemas.microsoft.com/office/word/2010/wordprocessingDrawing" xmlns:wp="http://schemas.openxmlformats.org/drawingml/2006/wordprocessingDrawing" xmlns:w10="urn:schemas-microsoft-com:office:word" xmlns:w="http://schemas.openxmlformats.org/wordprocessingml/2006/main" xmlns:w14="http://schemas.microsoft.com/office/word/2010/wordml" xmlns:w15="http://schemas.microsoft.com/office/word/2012/wordml" xmlns:w16se="http://schemas.microsoft.com/office/word/2015/wordml/symex" xmlns:wpg="http://schemas.microsoft.com/office/word/2010/wordprocessingGroup" xmlns:wpi="http://schemas.microsoft.com/office/word/2010/wordprocessingInk" xmlns:wne="http://schemas.microsoft.com/office/word/2006/wordml" xmlns:wps="http://schemas.microsoft.com/office/word/2010/wordprocessingShape" mc:Ignorable="w14 w15 w16se wp14">
   <w:abstractNum w:abstractNumId="0" w15:restartNumberingAfterBreak="0">
     <w:nsid w:val="07FD13BC"/>
     <w:multiLevelType w:val="hybridMultilevel"/>
@@ -3150,7 +3159,7 @@
 </file>
 
 <file path=word/styles.xml><?xml version="1.0" encoding="utf-8"?>
-<w:styles xmlns:mc="http://schemas.openxmlformats.org/markup-compatibility/2006" xmlns:r="http://schemas.openxmlformats.org/officeDocument/2006/relationships" xmlns:w="http://schemas.openxmlformats.org/wordprocessingml/2006/main" xmlns:w14="http://schemas.microsoft.com/office/word/2010/wordml" xmlns:w15="http://schemas.microsoft.com/office/word/2012/wordml" xmlns:w16cex="http://schemas.microsoft.com/office/word/2018/wordml/cex" xmlns:w16cid="http://schemas.microsoft.com/office/word/2016/wordml/cid" xmlns:w16="http://schemas.microsoft.com/office/word/2018/wordml" xmlns:w16se="http://schemas.microsoft.com/office/word/2015/wordml/symex" mc:Ignorable="w14 w15 w16se w16cid w16 w16cex">
+<w:styles xmlns:mc="http://schemas.openxmlformats.org/markup-compatibility/2006" xmlns:r="http://schemas.openxmlformats.org/officeDocument/2006/relationships" xmlns:w="http://schemas.openxmlformats.org/wordprocessingml/2006/main" xmlns:w14="http://schemas.microsoft.com/office/word/2010/wordml" xmlns:w15="http://schemas.microsoft.com/office/word/2012/wordml" xmlns:w16se="http://schemas.microsoft.com/office/word/2015/wordml/symex" mc:Ignorable="w14 w15 w16se">
   <w:docDefaults>
     <w:rPrDefault>
       <w:rPr>
@@ -3166,7 +3175,7 @@
       </w:pPr>
     </w:pPrDefault>
   </w:docDefaults>
-  <w:latentStyles w:defLockedState="0" w:defUIPriority="99" w:defSemiHidden="0" w:defUnhideWhenUsed="0" w:defQFormat="0" w:count="376">
+  <w:latentStyles w:defLockedState="0" w:defUIPriority="99" w:defSemiHidden="0" w:defUnhideWhenUsed="0" w:defQFormat="0" w:count="371">
     <w:lsdException w:name="Normal" w:uiPriority="0" w:qFormat="1"/>
     <w:lsdException w:name="heading 1" w:uiPriority="9" w:qFormat="1"/>
     <w:lsdException w:name="heading 2" w:semiHidden="1" w:uiPriority="9" w:unhideWhenUsed="1" w:qFormat="1"/>
@@ -3538,11 +3547,6 @@
     <w:lsdException w:name="List Table 5 Dark Accent 6" w:uiPriority="50"/>
     <w:lsdException w:name="List Table 6 Colorful Accent 6" w:uiPriority="51"/>
     <w:lsdException w:name="List Table 7 Colorful Accent 6" w:uiPriority="52"/>
-    <w:lsdException w:name="Mention" w:semiHidden="1" w:unhideWhenUsed="1"/>
-    <w:lsdException w:name="Smart Hyperlink" w:semiHidden="1" w:unhideWhenUsed="1"/>
-    <w:lsdException w:name="Hashtag" w:semiHidden="1" w:unhideWhenUsed="1"/>
-    <w:lsdException w:name="Unresolved Mention" w:semiHidden="1" w:unhideWhenUsed="1"/>
-    <w:lsdException w:name="Smart Link" w:semiHidden="1" w:unhideWhenUsed="1"/>
   </w:latentStyles>
   <w:style w:type="paragraph" w:default="1" w:styleId="Normal">
     <w:name w:val="Normal"/>
@@ -3808,7 +3812,7 @@
       <w:szCs w:val="26"/>
     </w:rPr>
   </w:style>
-  <w:style w:type="table" w:styleId="Tablaconcuadrcula4-nfasis5">
+  <w:style w:type="table" w:styleId="Tabladecuadrcula4-nfasis5">
     <w:name w:val="Grid Table 4 Accent 5"/>
     <w:basedOn w:val="Tablanormal"/>
     <w:uiPriority w:val="49"/>
@@ -4104,7 +4108,7 @@
 </file>
 
 <file path=customXml/itemProps1.xml><?xml version="1.0" encoding="utf-8"?>
-<ds:datastoreItem xmlns:ds="http://schemas.openxmlformats.org/officeDocument/2006/customXml" ds:itemID="{307640C1-A09E-4BA2-A230-8CC613740A8A}">
+<ds:datastoreItem xmlns:ds="http://schemas.openxmlformats.org/officeDocument/2006/customXml" ds:itemID="{68E5A9E0-D3BE-445C-BAC0-F61B55452D70}">
   <ds:schemaRefs>
     <ds:schemaRef ds:uri="http://schemas.openxmlformats.org/officeDocument/2006/bibliography"/>
   </ds:schemaRefs>

</xml_diff>